<commit_message>
Ya esta en teoria
</commit_message>
<xml_diff>
--- a/UNIDAD 9.docx
+++ b/UNIDAD 9.docx
@@ -2069,47 +2069,48 @@
           </v:shape>
         </w:pict>
       </w:r>
-      <w:bookmarkStart w:id="0" w:name="_GoBack"/>
-      <w:bookmarkEnd w:id="0"/>
-    </w:p>
-    <w:p>
-      <w:pPr>
-        <w:spacing w:before="240" w:after="40" w:line="240" w:lineRule="auto"/>
-        <w:outlineLvl w:val="1"/>
-        <w:rPr>
-          <w:rFonts w:ascii="Times New Roman" w:eastAsia="Times New Roman" w:hAnsi="Times New Roman" w:cs="Times New Roman"/>
-          <w:b/>
-          <w:bCs/>
-          <w:sz w:val="36"/>
-          <w:szCs w:val="36"/>
-          <w:lang w:eastAsia="es-ES"/>
-        </w:rPr>
-      </w:pPr>
-      <w:r>
+    </w:p>
+    <w:p>
+      <w:pPr>
+        <w:spacing w:before="240" w:after="40" w:line="240" w:lineRule="auto"/>
+        <w:outlineLvl w:val="1"/>
+        <w:rPr>
+          <w:rFonts w:ascii="Bahnschrift Light" w:eastAsia="Times New Roman" w:hAnsi="Bahnschrift Light" w:cs="Arial"/>
+          <w:b/>
+          <w:color w:val="000000"/>
+          <w:sz w:val="32"/>
+          <w:szCs w:val="32"/>
+          <w:lang w:eastAsia="es-ES"/>
+        </w:rPr>
+      </w:pPr>
+      <w:r>
+        <w:rPr>
+          <w:rFonts w:ascii="Bahnschrift Light" w:eastAsia="Times New Roman" w:hAnsi="Bahnschrift Light" w:cs="Arial"/>
+          <w:b/>
+          <w:color w:val="000000"/>
+          <w:sz w:val="32"/>
+          <w:szCs w:val="32"/>
+          <w:lang w:eastAsia="es-ES"/>
+        </w:rPr>
+        <w:t>Actividad 4.1 (1 punto)</w:t>
+      </w:r>
+    </w:p>
+    <w:p>
+      <w:pPr>
+        <w:spacing w:before="240" w:after="240" w:line="240" w:lineRule="auto"/>
         <w:rPr>
           <w:rFonts w:ascii="Arial" w:eastAsia="Times New Roman" w:hAnsi="Arial" w:cs="Arial"/>
           <w:color w:val="000000"/>
-          <w:sz w:val="32"/>
-          <w:szCs w:val="32"/>
-          <w:lang w:eastAsia="es-ES"/>
-        </w:rPr>
-        <w:t>Actividad 4.1 (1 punto)</w:t>
-      </w:r>
-    </w:p>
-    <w:p>
-      <w:pPr>
-        <w:spacing w:before="240" w:after="240" w:line="240" w:lineRule="auto"/>
-        <w:rPr>
-          <w:rFonts w:ascii="Times New Roman" w:eastAsia="Times New Roman" w:hAnsi="Times New Roman" w:cs="Times New Roman"/>
-          <w:sz w:val="24"/>
-          <w:szCs w:val="24"/>
-          <w:lang w:eastAsia="es-ES"/>
-        </w:rPr>
-      </w:pPr>
-      <w:r>
-        <w:rPr>
-          <w:rFonts w:ascii="Arial" w:eastAsia="Times New Roman" w:hAnsi="Arial" w:cs="Arial"/>
-          <w:color w:val="000000"/>
+          <w:lang w:eastAsia="es-ES"/>
+        </w:rPr>
+      </w:pPr>
+      <w:r>
+        <w:rPr>
+          <w:rFonts w:ascii="Bahnschrift Light" w:eastAsia="Times New Roman" w:hAnsi="Bahnschrift Light" w:cs="Arial"/>
+          <w:b/>
+          <w:color w:val="000000"/>
+          <w:sz w:val="32"/>
+          <w:szCs w:val="32"/>
           <w:lang w:eastAsia="es-ES"/>
         </w:rPr>
         <w:t>Utiliza la herramienta</w:t>
@@ -2117,9 +2118,11 @@
       <w:hyperlink r:id="rId14" w:history="1">
         <w:r>
           <w:rPr>
-            <w:rFonts w:ascii="Arial" w:eastAsia="Times New Roman" w:hAnsi="Arial" w:cs="Arial"/>
+            <w:rFonts w:ascii="Bahnschrift Light" w:eastAsia="Times New Roman" w:hAnsi="Bahnschrift Light" w:cs="Arial"/>
+            <w:b/>
             <w:color w:val="000000"/>
-            <w:u w:val="single"/>
+            <w:sz w:val="32"/>
+            <w:szCs w:val="32"/>
             <w:lang w:eastAsia="es-ES"/>
           </w:rPr>
           <w:t xml:space="preserve"> </w:t>
@@ -2127,9 +2130,11 @@
         <w:proofErr w:type="spellStart"/>
         <w:r>
           <w:rPr>
-            <w:rFonts w:ascii="Arial" w:eastAsia="Times New Roman" w:hAnsi="Arial" w:cs="Arial"/>
-            <w:color w:val="1155CC"/>
-            <w:u w:val="single"/>
+            <w:rFonts w:ascii="Bahnschrift Light" w:eastAsia="Times New Roman" w:hAnsi="Bahnschrift Light" w:cs="Arial"/>
+            <w:b/>
+            <w:color w:val="000000"/>
+            <w:sz w:val="32"/>
+            <w:szCs w:val="32"/>
             <w:lang w:eastAsia="es-ES"/>
           </w:rPr>
           <w:t>Textise</w:t>
@@ -2138,84 +2143,326 @@
       </w:hyperlink>
       <w:r>
         <w:rPr>
-          <w:rFonts w:ascii="Arial" w:eastAsia="Times New Roman" w:hAnsi="Arial" w:cs="Arial"/>
-          <w:color w:val="000000"/>
+          <w:rFonts w:ascii="Bahnschrift Light" w:eastAsia="Times New Roman" w:hAnsi="Bahnschrift Light" w:cs="Arial"/>
+          <w:b/>
+          <w:color w:val="000000"/>
+          <w:sz w:val="32"/>
+          <w:szCs w:val="32"/>
           <w:lang w:eastAsia="es-ES"/>
         </w:rPr>
         <w:t xml:space="preserve"> para visualizar en modo texto la web que has ido creando a lo largo del curso y comprueba si los textos alternativos son correctos. Realiza los cambios oportunos.</w:t>
       </w:r>
-    </w:p>
-    <w:p>
-      <w:pPr>
-        <w:spacing w:after="0" w:line="240" w:lineRule="auto"/>
+      <w:r>
         <w:rPr>
           <w:rFonts w:ascii="Times New Roman" w:eastAsia="Times New Roman" w:hAnsi="Times New Roman" w:cs="Times New Roman"/>
           <w:sz w:val="24"/>
           <w:szCs w:val="24"/>
           <w:lang w:eastAsia="es-ES"/>
         </w:rPr>
-      </w:pPr>
-    </w:p>
-    <w:p>
-      <w:pPr>
-        <w:spacing w:before="360" w:after="120" w:line="240" w:lineRule="auto"/>
-        <w:outlineLvl w:val="1"/>
-        <w:rPr>
-          <w:rFonts w:ascii="Times New Roman" w:eastAsia="Times New Roman" w:hAnsi="Times New Roman" w:cs="Times New Roman"/>
-          <w:b/>
-          <w:bCs/>
-          <w:sz w:val="36"/>
-          <w:szCs w:val="36"/>
-          <w:lang w:eastAsia="es-ES"/>
-        </w:rPr>
-      </w:pPr>
-      <w:r>
-        <w:rPr>
-          <w:rFonts w:ascii="Arial" w:eastAsia="Times New Roman" w:hAnsi="Arial" w:cs="Arial"/>
-          <w:color w:val="000000"/>
-          <w:sz w:val="32"/>
-          <w:szCs w:val="32"/>
-          <w:lang w:eastAsia="es-ES"/>
-        </w:rPr>
-        <w:t>Actividad 4.2 (1 puntos)</w:t>
-      </w:r>
-    </w:p>
-    <w:p>
-      <w:pPr>
-        <w:spacing w:after="0" w:line="240" w:lineRule="auto"/>
+        <w:pict>
+          <v:shape id="_x0000_i1087" type="#_x0000_t75" style="width:425.2pt;height:277.15pt">
+            <v:imagedata r:id="rId15" o:title="TextisedContacto"/>
+          </v:shape>
+        </w:pict>
+      </w:r>
+      <w:r>
         <w:rPr>
           <w:rFonts w:ascii="Times New Roman" w:eastAsia="Times New Roman" w:hAnsi="Times New Roman" w:cs="Times New Roman"/>
           <w:sz w:val="24"/>
           <w:szCs w:val="24"/>
           <w:lang w:eastAsia="es-ES"/>
         </w:rPr>
-      </w:pPr>
-    </w:p>
-    <w:p>
-      <w:pPr>
-        <w:spacing w:after="0" w:line="240" w:lineRule="auto"/>
+        <w:lastRenderedPageBreak/>
+        <w:pict>
+          <v:shape id="_x0000_i1078" type="#_x0000_t75" style="width:425.2pt;height:374.95pt">
+            <v:imagedata r:id="rId16" o:title="TextisedInicio"/>
+          </v:shape>
+        </w:pict>
+      </w:r>
+      <w:r>
         <w:rPr>
           <w:rFonts w:ascii="Times New Roman" w:eastAsia="Times New Roman" w:hAnsi="Times New Roman" w:cs="Times New Roman"/>
           <w:sz w:val="24"/>
           <w:szCs w:val="24"/>
           <w:lang w:eastAsia="es-ES"/>
         </w:rPr>
-      </w:pPr>
-      <w:r>
-        <w:rPr>
-          <w:rFonts w:ascii="Arial" w:eastAsia="Times New Roman" w:hAnsi="Arial" w:cs="Arial"/>
-          <w:color w:val="000000"/>
+        <w:pict>
+          <v:shape id="_x0000_i1075" type="#_x0000_t75" style="width:424.55pt;height:166.4pt">
+            <v:imagedata r:id="rId17" o:title="TextisedServicios"/>
+          </v:shape>
+        </w:pict>
+      </w:r>
+      <w:r>
+        <w:rPr>
+          <w:rFonts w:ascii="Times New Roman" w:eastAsia="Times New Roman" w:hAnsi="Times New Roman" w:cs="Times New Roman"/>
+          <w:sz w:val="24"/>
+          <w:szCs w:val="24"/>
+          <w:lang w:eastAsia="es-ES"/>
+        </w:rPr>
+        <w:lastRenderedPageBreak/>
+        <w:pict>
+          <v:shape id="_x0000_i1072" type="#_x0000_t75" style="width:424.55pt;height:329.45pt">
+            <v:imagedata r:id="rId18" o:title="TextisedBlog"/>
+          </v:shape>
+        </w:pict>
+      </w:r>
+    </w:p>
+    <w:p>
+      <w:pPr>
+        <w:spacing w:before="360" w:after="120" w:line="240" w:lineRule="auto"/>
+        <w:outlineLvl w:val="1"/>
+        <w:rPr>
+          <w:rFonts w:ascii="Bahnschrift Light" w:eastAsia="Times New Roman" w:hAnsi="Bahnschrift Light" w:cs="Arial"/>
+          <w:color w:val="000000"/>
+          <w:sz w:val="28"/>
+          <w:szCs w:val="32"/>
+          <w:u w:val="single"/>
+          <w:lang w:eastAsia="es-ES"/>
+        </w:rPr>
+      </w:pPr>
+      <w:r>
+        <w:rPr>
+          <w:rFonts w:ascii="Bahnschrift Light" w:eastAsia="Times New Roman" w:hAnsi="Bahnschrift Light" w:cs="Arial"/>
+          <w:color w:val="000000"/>
+          <w:sz w:val="28"/>
+          <w:szCs w:val="32"/>
+          <w:u w:val="single"/>
+          <w:lang w:eastAsia="es-ES"/>
+        </w:rPr>
+        <w:t>La verdad que la página en modo texto no tiene defectos a simple vista</w:t>
+      </w:r>
+      <w:r>
+        <w:rPr>
+          <w:rFonts w:ascii="Bahnschrift Light" w:eastAsia="Times New Roman" w:hAnsi="Bahnschrift Light" w:cs="Arial"/>
+          <w:color w:val="000000"/>
+          <w:sz w:val="28"/>
+          <w:szCs w:val="32"/>
+          <w:u w:val="single"/>
+          <w:lang w:eastAsia="es-ES"/>
+        </w:rPr>
+        <w:t xml:space="preserve"> </w:t>
+      </w:r>
+      <w:r>
+        <w:rPr>
+          <w:rFonts w:ascii="Bahnschrift Light" w:eastAsia="Times New Roman" w:hAnsi="Bahnschrift Light" w:cs="Arial"/>
+          <w:color w:val="000000"/>
+          <w:sz w:val="28"/>
+          <w:szCs w:val="32"/>
+          <w:u w:val="single"/>
+          <w:lang w:eastAsia="es-ES"/>
+        </w:rPr>
+        <w:t>más</w:t>
+      </w:r>
+      <w:r>
+        <w:rPr>
+          <w:rFonts w:ascii="Bahnschrift Light" w:eastAsia="Times New Roman" w:hAnsi="Bahnschrift Light" w:cs="Arial"/>
+          <w:color w:val="000000"/>
+          <w:sz w:val="28"/>
+          <w:szCs w:val="32"/>
+          <w:u w:val="single"/>
+          <w:lang w:eastAsia="es-ES"/>
+        </w:rPr>
+        <w:t xml:space="preserve"> que el texto de las dos imágenes en el blog que ya he modificado a pesar de que son imágenes aleatorias.</w:t>
+      </w:r>
+    </w:p>
+    <w:p>
+      <w:pPr>
+        <w:spacing w:before="240" w:after="40" w:line="240" w:lineRule="auto"/>
+        <w:outlineLvl w:val="1"/>
+        <w:rPr>
+          <w:rFonts w:ascii="Bahnschrift Light" w:eastAsia="Times New Roman" w:hAnsi="Bahnschrift Light" w:cs="Arial"/>
+          <w:b/>
+          <w:color w:val="000000"/>
+          <w:sz w:val="32"/>
+          <w:szCs w:val="32"/>
+          <w:lang w:eastAsia="es-ES"/>
+        </w:rPr>
+      </w:pPr>
+    </w:p>
+    <w:p>
+      <w:pPr>
+        <w:spacing w:before="240" w:after="40" w:line="240" w:lineRule="auto"/>
+        <w:outlineLvl w:val="1"/>
+        <w:rPr>
+          <w:rFonts w:ascii="Bahnschrift Light" w:eastAsia="Times New Roman" w:hAnsi="Bahnschrift Light" w:cs="Arial"/>
+          <w:b/>
+          <w:color w:val="000000"/>
+          <w:sz w:val="32"/>
+          <w:szCs w:val="32"/>
+          <w:lang w:eastAsia="es-ES"/>
+        </w:rPr>
+      </w:pPr>
+    </w:p>
+    <w:p>
+      <w:pPr>
+        <w:spacing w:before="240" w:after="40" w:line="240" w:lineRule="auto"/>
+        <w:outlineLvl w:val="1"/>
+        <w:rPr>
+          <w:rFonts w:ascii="Bahnschrift Light" w:eastAsia="Times New Roman" w:hAnsi="Bahnschrift Light" w:cs="Arial"/>
+          <w:b/>
+          <w:color w:val="000000"/>
+          <w:sz w:val="32"/>
+          <w:szCs w:val="32"/>
+          <w:lang w:eastAsia="es-ES"/>
+        </w:rPr>
+      </w:pPr>
+    </w:p>
+    <w:p>
+      <w:pPr>
+        <w:spacing w:before="240" w:after="40" w:line="240" w:lineRule="auto"/>
+        <w:outlineLvl w:val="1"/>
+        <w:rPr>
+          <w:rFonts w:ascii="Bahnschrift Light" w:eastAsia="Times New Roman" w:hAnsi="Bahnschrift Light" w:cs="Arial"/>
+          <w:b/>
+          <w:color w:val="000000"/>
+          <w:sz w:val="32"/>
+          <w:szCs w:val="32"/>
+          <w:lang w:eastAsia="es-ES"/>
+        </w:rPr>
+      </w:pPr>
+    </w:p>
+    <w:p>
+      <w:pPr>
+        <w:spacing w:before="240" w:after="40" w:line="240" w:lineRule="auto"/>
+        <w:outlineLvl w:val="1"/>
+        <w:rPr>
+          <w:rFonts w:ascii="Bahnschrift Light" w:eastAsia="Times New Roman" w:hAnsi="Bahnschrift Light" w:cs="Arial"/>
+          <w:b/>
+          <w:color w:val="000000"/>
+          <w:sz w:val="32"/>
+          <w:szCs w:val="32"/>
+          <w:lang w:eastAsia="es-ES"/>
+        </w:rPr>
+      </w:pPr>
+    </w:p>
+    <w:p>
+      <w:pPr>
+        <w:spacing w:before="240" w:after="40" w:line="240" w:lineRule="auto"/>
+        <w:outlineLvl w:val="1"/>
+        <w:rPr>
+          <w:rFonts w:ascii="Bahnschrift Light" w:eastAsia="Times New Roman" w:hAnsi="Bahnschrift Light" w:cs="Arial"/>
+          <w:b/>
+          <w:color w:val="000000"/>
+          <w:sz w:val="32"/>
+          <w:szCs w:val="32"/>
+          <w:lang w:eastAsia="es-ES"/>
+        </w:rPr>
+      </w:pPr>
+    </w:p>
+    <w:p>
+      <w:pPr>
+        <w:spacing w:before="240" w:after="40" w:line="240" w:lineRule="auto"/>
+        <w:outlineLvl w:val="1"/>
+        <w:rPr>
+          <w:rFonts w:ascii="Bahnschrift Light" w:eastAsia="Times New Roman" w:hAnsi="Bahnschrift Light" w:cs="Arial"/>
+          <w:b/>
+          <w:color w:val="000000"/>
+          <w:sz w:val="32"/>
+          <w:szCs w:val="32"/>
+          <w:lang w:eastAsia="es-ES"/>
+        </w:rPr>
+      </w:pPr>
+    </w:p>
+    <w:p>
+      <w:pPr>
+        <w:spacing w:before="240" w:after="40" w:line="240" w:lineRule="auto"/>
+        <w:outlineLvl w:val="1"/>
+        <w:rPr>
+          <w:rFonts w:ascii="Bahnschrift Light" w:eastAsia="Times New Roman" w:hAnsi="Bahnschrift Light" w:cs="Arial"/>
+          <w:b/>
+          <w:color w:val="000000"/>
+          <w:sz w:val="32"/>
+          <w:szCs w:val="32"/>
+          <w:lang w:eastAsia="es-ES"/>
+        </w:rPr>
+      </w:pPr>
+    </w:p>
+    <w:p>
+      <w:pPr>
+        <w:spacing w:before="240" w:after="40" w:line="240" w:lineRule="auto"/>
+        <w:outlineLvl w:val="1"/>
+        <w:rPr>
+          <w:rFonts w:ascii="Bahnschrift Light" w:eastAsia="Times New Roman" w:hAnsi="Bahnschrift Light" w:cs="Arial"/>
+          <w:b/>
+          <w:color w:val="000000"/>
+          <w:sz w:val="32"/>
+          <w:szCs w:val="32"/>
+          <w:lang w:eastAsia="es-ES"/>
+        </w:rPr>
+      </w:pPr>
+    </w:p>
+    <w:p>
+      <w:pPr>
+        <w:spacing w:before="240" w:after="40" w:line="240" w:lineRule="auto"/>
+        <w:outlineLvl w:val="1"/>
+        <w:rPr>
+          <w:rFonts w:ascii="Bahnschrift Light" w:eastAsia="Times New Roman" w:hAnsi="Bahnschrift Light" w:cs="Arial"/>
+          <w:b/>
+          <w:color w:val="000000"/>
+          <w:sz w:val="32"/>
+          <w:szCs w:val="32"/>
+          <w:lang w:eastAsia="es-ES"/>
+        </w:rPr>
+      </w:pPr>
+      <w:r>
+        <w:rPr>
+          <w:rFonts w:ascii="Bahnschrift Light" w:eastAsia="Times New Roman" w:hAnsi="Bahnschrift Light" w:cs="Arial"/>
+          <w:b/>
+          <w:color w:val="000000"/>
+          <w:sz w:val="32"/>
+          <w:szCs w:val="32"/>
+          <w:lang w:eastAsia="es-ES"/>
+        </w:rPr>
+        <w:lastRenderedPageBreak/>
+        <w:t>Actividad 4.2 (1 puntos)</w:t>
+      </w:r>
+    </w:p>
+    <w:p>
+      <w:pPr>
+        <w:spacing w:before="240" w:after="40" w:line="240" w:lineRule="auto"/>
+        <w:outlineLvl w:val="1"/>
+        <w:rPr>
+          <w:rFonts w:ascii="Bahnschrift Light" w:eastAsia="Times New Roman" w:hAnsi="Bahnschrift Light" w:cs="Arial"/>
+          <w:b/>
+          <w:color w:val="000000"/>
+          <w:sz w:val="32"/>
+          <w:szCs w:val="32"/>
+          <w:lang w:eastAsia="es-ES"/>
+        </w:rPr>
+      </w:pPr>
+    </w:p>
+    <w:p>
+      <w:pPr>
+        <w:spacing w:after="0" w:line="240" w:lineRule="auto"/>
+        <w:rPr>
+          <w:rFonts w:ascii="Bahnschrift Light" w:eastAsia="Times New Roman" w:hAnsi="Bahnschrift Light" w:cs="Arial"/>
+          <w:b/>
+          <w:color w:val="000000"/>
+          <w:sz w:val="32"/>
+          <w:szCs w:val="32"/>
+          <w:lang w:eastAsia="es-ES"/>
+        </w:rPr>
+      </w:pPr>
+      <w:r>
+        <w:rPr>
+          <w:rFonts w:ascii="Bahnschrift Light" w:eastAsia="Times New Roman" w:hAnsi="Bahnschrift Light" w:cs="Arial"/>
+          <w:b/>
+          <w:color w:val="000000"/>
+          <w:sz w:val="32"/>
+          <w:szCs w:val="32"/>
           <w:lang w:eastAsia="es-ES"/>
         </w:rPr>
         <w:t xml:space="preserve">Utiliza la herramienta </w:t>
       </w:r>
-      <w:hyperlink r:id="rId15" w:history="1">
+      <w:hyperlink r:id="rId19" w:history="1">
         <w:proofErr w:type="spellStart"/>
         <w:r>
           <w:rPr>
-            <w:rFonts w:ascii="Arial" w:eastAsia="Times New Roman" w:hAnsi="Arial" w:cs="Arial"/>
-            <w:color w:val="1155CC"/>
-            <w:u w:val="single"/>
+            <w:rFonts w:ascii="Bahnschrift Light" w:eastAsia="Times New Roman" w:hAnsi="Bahnschrift Light" w:cs="Arial"/>
+            <w:b/>
+            <w:color w:val="000000"/>
+            <w:sz w:val="32"/>
+            <w:szCs w:val="32"/>
             <w:lang w:eastAsia="es-ES"/>
           </w:rPr>
           <w:t>Tawdis</w:t>
@@ -2224,16 +2471,29 @@
       </w:hyperlink>
       <w:r>
         <w:rPr>
+          <w:rFonts w:ascii="Bahnschrift Light" w:eastAsia="Times New Roman" w:hAnsi="Bahnschrift Light" w:cs="Arial"/>
+          <w:b/>
+          <w:color w:val="000000"/>
+          <w:sz w:val="32"/>
+          <w:szCs w:val="32"/>
+          <w:lang w:eastAsia="es-ES"/>
+        </w:rPr>
+        <w:t xml:space="preserve"> para analizar la accesibilidad de la página web que has creado a lo largo del curso (inicio, servicios, formulario y blog). Explica los errores encontrados (indica su categoría: perceptible, operable, comprensible y robusto), su posible solución y adjunta capturas de pantalla, si fuese necesario. </w:t>
+      </w:r>
+    </w:p>
+    <w:p>
+      <w:pPr>
+        <w:spacing w:after="0" w:line="240" w:lineRule="auto"/>
+        <w:rPr>
           <w:rFonts w:ascii="Arial" w:eastAsia="Times New Roman" w:hAnsi="Arial" w:cs="Arial"/>
           <w:color w:val="000000"/>
           <w:lang w:eastAsia="es-ES"/>
         </w:rPr>
-        <w:t xml:space="preserve"> para analizar la accesibilidad de la página web que has creado a lo largo del curso (inicio, servicios, formulario y blog). Explica los errores encontrados (indica su categoría: perceptible, operable, comprensible y robusto), su posible solución y adjunta capturas de pantalla, si fuese necesario. </w:t>
-      </w:r>
-    </w:p>
-    <w:p>
-      <w:pPr>
-        <w:spacing w:after="240" w:line="240" w:lineRule="auto"/>
+      </w:pPr>
+    </w:p>
+    <w:p>
+      <w:pPr>
+        <w:spacing w:after="0" w:line="240" w:lineRule="auto"/>
         <w:rPr>
           <w:rFonts w:ascii="Times New Roman" w:eastAsia="Times New Roman" w:hAnsi="Times New Roman" w:cs="Times New Roman"/>
           <w:sz w:val="24"/>
@@ -2241,10 +2501,307 @@
           <w:lang w:eastAsia="es-ES"/>
         </w:rPr>
       </w:pPr>
-    </w:p>
-    <w:p>
-      <w:pPr>
-        <w:spacing w:before="360" w:after="120" w:line="240" w:lineRule="auto"/>
+      <w:r>
+        <w:rPr>
+          <w:rFonts w:ascii="Arial" w:eastAsia="Times New Roman" w:hAnsi="Arial" w:cs="Arial"/>
+          <w:color w:val="000000"/>
+          <w:lang w:eastAsia="es-ES"/>
+        </w:rPr>
+        <w:pict>
+          <v:shape id="_x0000_i1096" type="#_x0000_t75" style="width:424.55pt;height:63.85pt">
+            <v:imagedata r:id="rId20" o:title="General"/>
+          </v:shape>
+        </w:pict>
+      </w:r>
+    </w:p>
+    <w:p>
+      <w:pPr>
+        <w:spacing w:after="240" w:line="240" w:lineRule="auto"/>
+        <w:rPr>
+          <w:rFonts w:ascii="Times New Roman" w:eastAsia="Times New Roman" w:hAnsi="Times New Roman" w:cs="Times New Roman"/>
+          <w:sz w:val="24"/>
+          <w:szCs w:val="24"/>
+          <w:lang w:eastAsia="es-ES"/>
+        </w:rPr>
+      </w:pPr>
+    </w:p>
+    <w:p>
+      <w:pPr>
+        <w:spacing w:after="240" w:line="240" w:lineRule="auto"/>
+        <w:rPr>
+          <w:rFonts w:ascii="Bahnschrift Light" w:eastAsia="Times New Roman" w:hAnsi="Bahnschrift Light" w:cs="Arial"/>
+          <w:color w:val="000000"/>
+          <w:sz w:val="28"/>
+          <w:szCs w:val="32"/>
+          <w:u w:val="single"/>
+          <w:lang w:eastAsia="es-ES"/>
+        </w:rPr>
+      </w:pPr>
+      <w:r>
+        <w:rPr>
+          <w:rFonts w:ascii="Bahnschrift Light" w:eastAsia="Times New Roman" w:hAnsi="Bahnschrift Light" w:cs="Arial"/>
+          <w:color w:val="000000"/>
+          <w:sz w:val="28"/>
+          <w:szCs w:val="32"/>
+          <w:u w:val="single"/>
+          <w:lang w:eastAsia="es-ES"/>
+        </w:rPr>
+        <w:t xml:space="preserve">Los errores operables son los iconos de redes sociales que no contienen el atributo </w:t>
+      </w:r>
+      <w:proofErr w:type="spellStart"/>
+      <w:r>
+        <w:rPr>
+          <w:rFonts w:ascii="Bahnschrift Light" w:eastAsia="Times New Roman" w:hAnsi="Bahnschrift Light" w:cs="Arial"/>
+          <w:color w:val="000000"/>
+          <w:sz w:val="28"/>
+          <w:szCs w:val="32"/>
+          <w:u w:val="single"/>
+          <w:lang w:eastAsia="es-ES"/>
+        </w:rPr>
+        <w:t>title</w:t>
+      </w:r>
+      <w:proofErr w:type="spellEnd"/>
+      <w:r>
+        <w:rPr>
+          <w:rFonts w:ascii="Bahnschrift Light" w:eastAsia="Times New Roman" w:hAnsi="Bahnschrift Light" w:cs="Arial"/>
+          <w:color w:val="000000"/>
+          <w:sz w:val="28"/>
+          <w:szCs w:val="32"/>
+          <w:u w:val="single"/>
+          <w:lang w:eastAsia="es-ES"/>
+        </w:rPr>
+        <w:t>.</w:t>
+      </w:r>
+    </w:p>
+    <w:p>
+      <w:pPr>
+        <w:spacing w:after="240" w:line="240" w:lineRule="auto"/>
+        <w:rPr>
+          <w:rFonts w:ascii="Bahnschrift Light" w:eastAsia="Times New Roman" w:hAnsi="Bahnschrift Light" w:cs="Arial"/>
+          <w:color w:val="000000"/>
+          <w:sz w:val="28"/>
+          <w:szCs w:val="32"/>
+          <w:u w:val="single"/>
+          <w:lang w:eastAsia="es-ES"/>
+        </w:rPr>
+      </w:pPr>
+      <w:r>
+        <w:rPr>
+          <w:rFonts w:ascii="Bahnschrift Light" w:eastAsia="Times New Roman" w:hAnsi="Bahnschrift Light" w:cs="Arial"/>
+          <w:color w:val="000000"/>
+          <w:sz w:val="28"/>
+          <w:szCs w:val="32"/>
+          <w:u w:val="single"/>
+          <w:lang w:eastAsia="es-ES"/>
+        </w:rPr>
+        <w:t xml:space="preserve">Los errores de tipo robusto, es por el mismo motivo de los errores anteriores, intenté duplicar la etiqueta </w:t>
+      </w:r>
+      <w:proofErr w:type="spellStart"/>
+      <w:r>
+        <w:rPr>
+          <w:rFonts w:ascii="Bahnschrift Light" w:eastAsia="Times New Roman" w:hAnsi="Bahnschrift Light" w:cs="Arial"/>
+          <w:color w:val="000000"/>
+          <w:sz w:val="28"/>
+          <w:szCs w:val="32"/>
+          <w:u w:val="single"/>
+          <w:lang w:eastAsia="es-ES"/>
+        </w:rPr>
+        <w:t>href</w:t>
+      </w:r>
+      <w:proofErr w:type="spellEnd"/>
+      <w:r>
+        <w:rPr>
+          <w:rFonts w:ascii="Bahnschrift Light" w:eastAsia="Times New Roman" w:hAnsi="Bahnschrift Light" w:cs="Arial"/>
+          <w:color w:val="000000"/>
+          <w:sz w:val="28"/>
+          <w:szCs w:val="32"/>
+          <w:u w:val="single"/>
+          <w:lang w:eastAsia="es-ES"/>
+        </w:rPr>
+        <w:t xml:space="preserve">, tanto en el elemento “a” como en el elemento “i”, para ver si lo reconocía como </w:t>
+      </w:r>
+      <w:proofErr w:type="gramStart"/>
+      <w:r>
+        <w:rPr>
+          <w:rFonts w:ascii="Bahnschrift Light" w:eastAsia="Times New Roman" w:hAnsi="Bahnschrift Light" w:cs="Arial"/>
+          <w:color w:val="000000"/>
+          <w:sz w:val="28"/>
+          <w:szCs w:val="32"/>
+          <w:u w:val="single"/>
+          <w:lang w:eastAsia="es-ES"/>
+        </w:rPr>
+        <w:t>texto</w:t>
+      </w:r>
+      <w:proofErr w:type="gramEnd"/>
+      <w:r>
+        <w:rPr>
+          <w:rFonts w:ascii="Bahnschrift Light" w:eastAsia="Times New Roman" w:hAnsi="Bahnschrift Light" w:cs="Arial"/>
+          <w:color w:val="000000"/>
+          <w:sz w:val="28"/>
+          <w:szCs w:val="32"/>
+          <w:u w:val="single"/>
+          <w:lang w:eastAsia="es-ES"/>
+        </w:rPr>
+        <w:t xml:space="preserve"> pero luego me di cuenta que necesitaba una etiqueta </w:t>
+      </w:r>
+      <w:proofErr w:type="spellStart"/>
+      <w:r>
+        <w:rPr>
+          <w:rFonts w:ascii="Bahnschrift Light" w:eastAsia="Times New Roman" w:hAnsi="Bahnschrift Light" w:cs="Arial"/>
+          <w:color w:val="000000"/>
+          <w:sz w:val="28"/>
+          <w:szCs w:val="32"/>
+          <w:u w:val="single"/>
+          <w:lang w:eastAsia="es-ES"/>
+        </w:rPr>
+        <w:t>title</w:t>
+      </w:r>
+      <w:proofErr w:type="spellEnd"/>
+      <w:r>
+        <w:rPr>
+          <w:rFonts w:ascii="Bahnschrift Light" w:eastAsia="Times New Roman" w:hAnsi="Bahnschrift Light" w:cs="Arial"/>
+          <w:color w:val="000000"/>
+          <w:sz w:val="28"/>
+          <w:szCs w:val="32"/>
+          <w:u w:val="single"/>
+          <w:lang w:eastAsia="es-ES"/>
+        </w:rPr>
+        <w:t>.</w:t>
+      </w:r>
+    </w:p>
+    <w:p>
+      <w:pPr>
+        <w:spacing w:after="240" w:line="240" w:lineRule="auto"/>
+        <w:rPr>
+          <w:rFonts w:ascii="Bahnschrift Light" w:eastAsia="Times New Roman" w:hAnsi="Bahnschrift Light" w:cs="Arial"/>
+          <w:color w:val="000000"/>
+          <w:sz w:val="28"/>
+          <w:szCs w:val="32"/>
+          <w:u w:val="single"/>
+          <w:lang w:eastAsia="es-ES"/>
+        </w:rPr>
+      </w:pPr>
+    </w:p>
+    <w:p>
+      <w:pPr>
+        <w:spacing w:after="240" w:line="240" w:lineRule="auto"/>
+        <w:rPr>
+          <w:rFonts w:ascii="Bahnschrift Light" w:eastAsia="Times New Roman" w:hAnsi="Bahnschrift Light" w:cs="Arial"/>
+          <w:color w:val="000000"/>
+          <w:sz w:val="28"/>
+          <w:szCs w:val="32"/>
+          <w:u w:val="single"/>
+          <w:lang w:eastAsia="es-ES"/>
+        </w:rPr>
+      </w:pPr>
+    </w:p>
+    <w:p>
+      <w:pPr>
+        <w:spacing w:after="240" w:line="240" w:lineRule="auto"/>
+        <w:rPr>
+          <w:rFonts w:ascii="Bahnschrift Light" w:eastAsia="Times New Roman" w:hAnsi="Bahnschrift Light" w:cs="Arial"/>
+          <w:color w:val="000000"/>
+          <w:sz w:val="28"/>
+          <w:szCs w:val="32"/>
+          <w:u w:val="single"/>
+          <w:lang w:eastAsia="es-ES"/>
+        </w:rPr>
+      </w:pPr>
+    </w:p>
+    <w:p>
+      <w:pPr>
+        <w:spacing w:after="240" w:line="240" w:lineRule="auto"/>
+        <w:rPr>
+          <w:rFonts w:ascii="Bahnschrift Light" w:eastAsia="Times New Roman" w:hAnsi="Bahnschrift Light" w:cs="Arial"/>
+          <w:color w:val="000000"/>
+          <w:sz w:val="28"/>
+          <w:szCs w:val="32"/>
+          <w:u w:val="single"/>
+          <w:lang w:eastAsia="es-ES"/>
+        </w:rPr>
+      </w:pPr>
+    </w:p>
+    <w:p>
+      <w:pPr>
+        <w:spacing w:after="240" w:line="240" w:lineRule="auto"/>
+        <w:rPr>
+          <w:rFonts w:ascii="Bahnschrift Light" w:eastAsia="Times New Roman" w:hAnsi="Bahnschrift Light" w:cs="Arial"/>
+          <w:color w:val="000000"/>
+          <w:sz w:val="28"/>
+          <w:szCs w:val="32"/>
+          <w:u w:val="single"/>
+          <w:lang w:eastAsia="es-ES"/>
+        </w:rPr>
+      </w:pPr>
+    </w:p>
+    <w:p>
+      <w:pPr>
+        <w:spacing w:after="240" w:line="240" w:lineRule="auto"/>
+        <w:rPr>
+          <w:rFonts w:ascii="Bahnschrift Light" w:eastAsia="Times New Roman" w:hAnsi="Bahnschrift Light" w:cs="Arial"/>
+          <w:color w:val="000000"/>
+          <w:sz w:val="28"/>
+          <w:szCs w:val="32"/>
+          <w:u w:val="single"/>
+          <w:lang w:eastAsia="es-ES"/>
+        </w:rPr>
+      </w:pPr>
+    </w:p>
+    <w:p>
+      <w:pPr>
+        <w:spacing w:after="240" w:line="240" w:lineRule="auto"/>
+        <w:rPr>
+          <w:rFonts w:ascii="Bahnschrift Light" w:eastAsia="Times New Roman" w:hAnsi="Bahnschrift Light" w:cs="Arial"/>
+          <w:color w:val="000000"/>
+          <w:sz w:val="28"/>
+          <w:szCs w:val="32"/>
+          <w:u w:val="single"/>
+          <w:lang w:eastAsia="es-ES"/>
+        </w:rPr>
+      </w:pPr>
+    </w:p>
+    <w:p>
+      <w:pPr>
+        <w:spacing w:after="240" w:line="240" w:lineRule="auto"/>
+        <w:rPr>
+          <w:rFonts w:ascii="Bahnschrift Light" w:eastAsia="Times New Roman" w:hAnsi="Bahnschrift Light" w:cs="Arial"/>
+          <w:color w:val="000000"/>
+          <w:sz w:val="28"/>
+          <w:szCs w:val="32"/>
+          <w:u w:val="single"/>
+          <w:lang w:eastAsia="es-ES"/>
+        </w:rPr>
+      </w:pPr>
+    </w:p>
+    <w:p>
+      <w:pPr>
+        <w:spacing w:after="240" w:line="240" w:lineRule="auto"/>
+        <w:rPr>
+          <w:rFonts w:ascii="Bahnschrift Light" w:eastAsia="Times New Roman" w:hAnsi="Bahnschrift Light" w:cs="Arial"/>
+          <w:color w:val="000000"/>
+          <w:sz w:val="28"/>
+          <w:szCs w:val="32"/>
+          <w:u w:val="single"/>
+          <w:lang w:eastAsia="es-ES"/>
+        </w:rPr>
+      </w:pPr>
+    </w:p>
+    <w:p>
+      <w:pPr>
+        <w:spacing w:after="240" w:line="240" w:lineRule="auto"/>
+        <w:rPr>
+          <w:rFonts w:ascii="Bahnschrift Light" w:eastAsia="Times New Roman" w:hAnsi="Bahnschrift Light" w:cs="Arial"/>
+          <w:color w:val="000000"/>
+          <w:sz w:val="28"/>
+          <w:szCs w:val="32"/>
+          <w:u w:val="single"/>
+          <w:lang w:eastAsia="es-ES"/>
+        </w:rPr>
+      </w:pPr>
+    </w:p>
+    <w:p>
+      <w:pPr>
+        <w:spacing w:before="240" w:after="40" w:line="240" w:lineRule="auto"/>
         <w:outlineLvl w:val="1"/>
         <w:rPr>
           <w:rFonts w:ascii="Times New Roman" w:eastAsia="Times New Roman" w:hAnsi="Times New Roman" w:cs="Times New Roman"/>
@@ -2257,12 +2814,14 @@
       </w:pPr>
       <w:r>
         <w:rPr>
-          <w:rFonts w:ascii="Arial" w:eastAsia="Times New Roman" w:hAnsi="Arial" w:cs="Arial"/>
-          <w:color w:val="000000"/>
-          <w:sz w:val="32"/>
-          <w:szCs w:val="32"/>
-          <w:lang w:eastAsia="es-ES"/>
-        </w:rPr>
+          <w:rFonts w:ascii="Bahnschrift Light" w:eastAsia="Times New Roman" w:hAnsi="Bahnschrift Light" w:cs="Arial"/>
+          <w:b/>
+          <w:color w:val="000000"/>
+          <w:sz w:val="32"/>
+          <w:szCs w:val="32"/>
+          <w:lang w:eastAsia="es-ES"/>
+        </w:rPr>
+        <w:lastRenderedPageBreak/>
         <w:t>Actividad 4.3 (2 puntos)</w:t>
       </w:r>
     </w:p>
@@ -2281,27 +2840,34 @@
       <w:pPr>
         <w:spacing w:after="0" w:line="240" w:lineRule="auto"/>
         <w:rPr>
-          <w:rFonts w:ascii="Times New Roman" w:eastAsia="Times New Roman" w:hAnsi="Times New Roman" w:cs="Times New Roman"/>
-          <w:sz w:val="24"/>
-          <w:szCs w:val="24"/>
-          <w:lang w:eastAsia="es-ES"/>
-        </w:rPr>
-      </w:pPr>
-      <w:r>
-        <w:rPr>
-          <w:rFonts w:ascii="Arial" w:eastAsia="Times New Roman" w:hAnsi="Arial" w:cs="Arial"/>
-          <w:color w:val="000000"/>
+          <w:rFonts w:ascii="Bahnschrift Light" w:eastAsia="Times New Roman" w:hAnsi="Bahnschrift Light" w:cs="Arial"/>
+          <w:b/>
+          <w:color w:val="000000"/>
+          <w:sz w:val="32"/>
+          <w:szCs w:val="32"/>
+          <w:lang w:eastAsia="es-ES"/>
+        </w:rPr>
+      </w:pPr>
+      <w:r>
+        <w:rPr>
+          <w:rFonts w:ascii="Bahnschrift Light" w:eastAsia="Times New Roman" w:hAnsi="Bahnschrift Light" w:cs="Arial"/>
+          <w:b/>
+          <w:color w:val="000000"/>
+          <w:sz w:val="32"/>
+          <w:szCs w:val="32"/>
           <w:lang w:eastAsia="es-ES"/>
         </w:rPr>
         <w:t xml:space="preserve">Analiza la accesibilidad de tu sitio web mediante la herramienta </w:t>
       </w:r>
-      <w:hyperlink r:id="rId16" w:history="1">
+      <w:hyperlink r:id="rId21" w:history="1">
         <w:proofErr w:type="spellStart"/>
         <w:r>
           <w:rPr>
-            <w:rFonts w:ascii="Arial" w:eastAsia="Times New Roman" w:hAnsi="Arial" w:cs="Arial"/>
-            <w:color w:val="1155CC"/>
-            <w:u w:val="single"/>
+            <w:rFonts w:ascii="Bahnschrift Light" w:eastAsia="Times New Roman" w:hAnsi="Bahnschrift Light" w:cs="Arial"/>
+            <w:b/>
+            <w:color w:val="000000"/>
+            <w:sz w:val="32"/>
+            <w:szCs w:val="32"/>
             <w:lang w:eastAsia="es-ES"/>
           </w:rPr>
           <w:t>Cynthiasays</w:t>
@@ -2310,12 +2876,28 @@
       </w:hyperlink>
       <w:r>
         <w:rPr>
-          <w:rFonts w:ascii="Arial" w:eastAsia="Times New Roman" w:hAnsi="Arial" w:cs="Arial"/>
-          <w:color w:val="000000"/>
+          <w:rFonts w:ascii="Bahnschrift Light" w:eastAsia="Times New Roman" w:hAnsi="Bahnschrift Light" w:cs="Arial"/>
+          <w:b/>
+          <w:color w:val="000000"/>
+          <w:sz w:val="32"/>
+          <w:szCs w:val="32"/>
           <w:lang w:eastAsia="es-ES"/>
         </w:rPr>
         <w:t>. Explica los errores encontrados, su posible solución y adjunta capturas de pantalla, si fuese necesario. </w:t>
       </w:r>
+    </w:p>
+    <w:p>
+      <w:pPr>
+        <w:spacing w:after="0" w:line="240" w:lineRule="auto"/>
+        <w:rPr>
+          <w:rFonts w:ascii="Bahnschrift Light" w:eastAsia="Times New Roman" w:hAnsi="Bahnschrift Light" w:cs="Arial"/>
+          <w:b/>
+          <w:color w:val="000000"/>
+          <w:sz w:val="32"/>
+          <w:szCs w:val="32"/>
+          <w:lang w:eastAsia="es-ES"/>
+        </w:rPr>
+      </w:pPr>
     </w:p>
     <w:p>
       <w:pPr>
@@ -2327,10 +2909,292 @@
           <w:lang w:eastAsia="es-ES"/>
         </w:rPr>
       </w:pPr>
-    </w:p>
-    <w:p>
-      <w:pPr>
-        <w:spacing w:before="360" w:after="120" w:line="240" w:lineRule="auto"/>
+      <w:r>
+        <w:rPr>
+          <w:rFonts w:ascii="Times New Roman" w:eastAsia="Times New Roman" w:hAnsi="Times New Roman" w:cs="Times New Roman"/>
+          <w:sz w:val="24"/>
+          <w:szCs w:val="24"/>
+          <w:lang w:eastAsia="es-ES"/>
+        </w:rPr>
+        <w:pict>
+          <v:shape id="_x0000_i1097" type="#_x0000_t75" style="width:424.55pt;height:174.55pt">
+            <v:imagedata r:id="rId22" o:title="Cynthia"/>
+          </v:shape>
+        </w:pict>
+      </w:r>
+    </w:p>
+    <w:p>
+      <w:pPr>
+        <w:spacing w:after="0" w:line="240" w:lineRule="auto"/>
+        <w:rPr>
+          <w:rFonts w:ascii="Times New Roman" w:eastAsia="Times New Roman" w:hAnsi="Times New Roman" w:cs="Times New Roman"/>
+          <w:sz w:val="24"/>
+          <w:szCs w:val="24"/>
+          <w:lang w:eastAsia="es-ES"/>
+        </w:rPr>
+      </w:pPr>
+    </w:p>
+    <w:p>
+      <w:pPr>
+        <w:spacing w:after="0" w:line="240" w:lineRule="auto"/>
+        <w:rPr>
+          <w:rFonts w:ascii="Bahnschrift Light" w:eastAsia="Times New Roman" w:hAnsi="Bahnschrift Light" w:cs="Arial"/>
+          <w:color w:val="000000"/>
+          <w:sz w:val="28"/>
+          <w:szCs w:val="32"/>
+          <w:u w:val="single"/>
+          <w:lang w:eastAsia="es-ES"/>
+        </w:rPr>
+      </w:pPr>
+    </w:p>
+    <w:p>
+      <w:pPr>
+        <w:spacing w:after="0" w:line="240" w:lineRule="auto"/>
+        <w:rPr>
+          <w:rFonts w:ascii="Bahnschrift Light" w:eastAsia="Times New Roman" w:hAnsi="Bahnschrift Light" w:cs="Arial"/>
+          <w:color w:val="000000"/>
+          <w:sz w:val="28"/>
+          <w:szCs w:val="32"/>
+          <w:u w:val="single"/>
+          <w:lang w:eastAsia="es-ES"/>
+        </w:rPr>
+      </w:pPr>
+      <w:r>
+        <w:rPr>
+          <w:rFonts w:ascii="Bahnschrift Light" w:eastAsia="Times New Roman" w:hAnsi="Bahnschrift Light" w:cs="Arial"/>
+          <w:color w:val="000000"/>
+          <w:sz w:val="28"/>
+          <w:szCs w:val="32"/>
+          <w:u w:val="single"/>
+          <w:lang w:eastAsia="es-ES"/>
+        </w:rPr>
+        <w:t xml:space="preserve">Uno de los errores que aparece es que la imagen del </w:t>
+      </w:r>
+      <w:proofErr w:type="spellStart"/>
+      <w:r>
+        <w:rPr>
+          <w:rFonts w:ascii="Bahnschrift Light" w:eastAsia="Times New Roman" w:hAnsi="Bahnschrift Light" w:cs="Arial"/>
+          <w:color w:val="000000"/>
+          <w:sz w:val="28"/>
+          <w:szCs w:val="32"/>
+          <w:u w:val="single"/>
+          <w:lang w:eastAsia="es-ES"/>
+        </w:rPr>
+        <w:t>parallax</w:t>
+      </w:r>
+      <w:proofErr w:type="spellEnd"/>
+      <w:r>
+        <w:rPr>
+          <w:rFonts w:ascii="Bahnschrift Light" w:eastAsia="Times New Roman" w:hAnsi="Bahnschrift Light" w:cs="Arial"/>
+          <w:color w:val="000000"/>
+          <w:sz w:val="28"/>
+          <w:szCs w:val="32"/>
+          <w:u w:val="single"/>
+          <w:lang w:eastAsia="es-ES"/>
+        </w:rPr>
+        <w:t xml:space="preserve"> tiene una etiqueta </w:t>
+      </w:r>
+      <w:proofErr w:type="spellStart"/>
+      <w:r>
+        <w:rPr>
+          <w:rFonts w:ascii="Bahnschrift Light" w:eastAsia="Times New Roman" w:hAnsi="Bahnschrift Light" w:cs="Arial"/>
+          <w:color w:val="000000"/>
+          <w:sz w:val="28"/>
+          <w:szCs w:val="32"/>
+          <w:u w:val="single"/>
+          <w:lang w:eastAsia="es-ES"/>
+        </w:rPr>
+        <w:t>alt</w:t>
+      </w:r>
+      <w:proofErr w:type="spellEnd"/>
+      <w:r>
+        <w:rPr>
+          <w:rFonts w:ascii="Bahnschrift Light" w:eastAsia="Times New Roman" w:hAnsi="Bahnschrift Light" w:cs="Arial"/>
+          <w:color w:val="000000"/>
+          <w:sz w:val="28"/>
+          <w:szCs w:val="32"/>
+          <w:u w:val="single"/>
+          <w:lang w:eastAsia="es-ES"/>
+        </w:rPr>
+        <w:t xml:space="preserve"> vacía ya que he considerado que no es una imagen importante, sino más bien una imagen decorativa. El segundo error que aparece es que no he puesto una etiqueta NOSCRIPT para un texto alternativo en caso de que el navegador no soporte </w:t>
+      </w:r>
+      <w:proofErr w:type="spellStart"/>
+      <w:r>
+        <w:rPr>
+          <w:rFonts w:ascii="Bahnschrift Light" w:eastAsia="Times New Roman" w:hAnsi="Bahnschrift Light" w:cs="Arial"/>
+          <w:color w:val="000000"/>
+          <w:sz w:val="28"/>
+          <w:szCs w:val="32"/>
+          <w:u w:val="single"/>
+          <w:lang w:eastAsia="es-ES"/>
+        </w:rPr>
+        <w:t>javascript</w:t>
+      </w:r>
+      <w:proofErr w:type="spellEnd"/>
+      <w:r>
+        <w:rPr>
+          <w:rFonts w:ascii="Bahnschrift Light" w:eastAsia="Times New Roman" w:hAnsi="Bahnschrift Light" w:cs="Arial"/>
+          <w:color w:val="000000"/>
+          <w:sz w:val="28"/>
+          <w:szCs w:val="32"/>
+          <w:u w:val="single"/>
+          <w:lang w:eastAsia="es-ES"/>
+        </w:rPr>
+        <w:t>.</w:t>
+      </w:r>
+    </w:p>
+    <w:p>
+      <w:pPr>
+        <w:spacing w:after="0" w:line="240" w:lineRule="auto"/>
+        <w:rPr>
+          <w:rFonts w:ascii="Times New Roman" w:eastAsia="Times New Roman" w:hAnsi="Times New Roman" w:cs="Times New Roman"/>
+          <w:sz w:val="24"/>
+          <w:szCs w:val="24"/>
+          <w:lang w:eastAsia="es-ES"/>
+        </w:rPr>
+      </w:pPr>
+    </w:p>
+    <w:p>
+      <w:pPr>
+        <w:spacing w:before="240" w:after="40" w:line="240" w:lineRule="auto"/>
+        <w:outlineLvl w:val="1"/>
+        <w:rPr>
+          <w:rFonts w:ascii="Bahnschrift Light" w:eastAsia="Times New Roman" w:hAnsi="Bahnschrift Light" w:cs="Arial"/>
+          <w:b/>
+          <w:color w:val="000000"/>
+          <w:sz w:val="32"/>
+          <w:szCs w:val="32"/>
+          <w:lang w:eastAsia="es-ES"/>
+        </w:rPr>
+      </w:pPr>
+    </w:p>
+    <w:p>
+      <w:pPr>
+        <w:spacing w:before="240" w:after="40" w:line="240" w:lineRule="auto"/>
+        <w:outlineLvl w:val="1"/>
+        <w:rPr>
+          <w:rFonts w:ascii="Bahnschrift Light" w:eastAsia="Times New Roman" w:hAnsi="Bahnschrift Light" w:cs="Arial"/>
+          <w:b/>
+          <w:color w:val="000000"/>
+          <w:sz w:val="32"/>
+          <w:szCs w:val="32"/>
+          <w:lang w:eastAsia="es-ES"/>
+        </w:rPr>
+      </w:pPr>
+    </w:p>
+    <w:p>
+      <w:pPr>
+        <w:spacing w:before="240" w:after="40" w:line="240" w:lineRule="auto"/>
+        <w:outlineLvl w:val="1"/>
+        <w:rPr>
+          <w:rFonts w:ascii="Bahnschrift Light" w:eastAsia="Times New Roman" w:hAnsi="Bahnschrift Light" w:cs="Arial"/>
+          <w:b/>
+          <w:color w:val="000000"/>
+          <w:sz w:val="32"/>
+          <w:szCs w:val="32"/>
+          <w:lang w:eastAsia="es-ES"/>
+        </w:rPr>
+      </w:pPr>
+    </w:p>
+    <w:p>
+      <w:pPr>
+        <w:spacing w:before="240" w:after="40" w:line="240" w:lineRule="auto"/>
+        <w:outlineLvl w:val="1"/>
+        <w:rPr>
+          <w:rFonts w:ascii="Bahnschrift Light" w:eastAsia="Times New Roman" w:hAnsi="Bahnschrift Light" w:cs="Arial"/>
+          <w:b/>
+          <w:color w:val="000000"/>
+          <w:sz w:val="32"/>
+          <w:szCs w:val="32"/>
+          <w:lang w:eastAsia="es-ES"/>
+        </w:rPr>
+      </w:pPr>
+    </w:p>
+    <w:p>
+      <w:pPr>
+        <w:spacing w:before="240" w:after="40" w:line="240" w:lineRule="auto"/>
+        <w:outlineLvl w:val="1"/>
+        <w:rPr>
+          <w:rFonts w:ascii="Bahnschrift Light" w:eastAsia="Times New Roman" w:hAnsi="Bahnschrift Light" w:cs="Arial"/>
+          <w:b/>
+          <w:color w:val="000000"/>
+          <w:sz w:val="32"/>
+          <w:szCs w:val="32"/>
+          <w:lang w:eastAsia="es-ES"/>
+        </w:rPr>
+      </w:pPr>
+    </w:p>
+    <w:p>
+      <w:pPr>
+        <w:spacing w:before="240" w:after="40" w:line="240" w:lineRule="auto"/>
+        <w:outlineLvl w:val="1"/>
+        <w:rPr>
+          <w:rFonts w:ascii="Bahnschrift Light" w:eastAsia="Times New Roman" w:hAnsi="Bahnschrift Light" w:cs="Arial"/>
+          <w:b/>
+          <w:color w:val="000000"/>
+          <w:sz w:val="32"/>
+          <w:szCs w:val="32"/>
+          <w:lang w:eastAsia="es-ES"/>
+        </w:rPr>
+      </w:pPr>
+    </w:p>
+    <w:p>
+      <w:pPr>
+        <w:spacing w:before="240" w:after="40" w:line="240" w:lineRule="auto"/>
+        <w:outlineLvl w:val="1"/>
+        <w:rPr>
+          <w:rFonts w:ascii="Bahnschrift Light" w:eastAsia="Times New Roman" w:hAnsi="Bahnschrift Light" w:cs="Arial"/>
+          <w:b/>
+          <w:color w:val="000000"/>
+          <w:sz w:val="32"/>
+          <w:szCs w:val="32"/>
+          <w:lang w:eastAsia="es-ES"/>
+        </w:rPr>
+      </w:pPr>
+    </w:p>
+    <w:p>
+      <w:pPr>
+        <w:spacing w:before="240" w:after="40" w:line="240" w:lineRule="auto"/>
+        <w:outlineLvl w:val="1"/>
+        <w:rPr>
+          <w:rFonts w:ascii="Bahnschrift Light" w:eastAsia="Times New Roman" w:hAnsi="Bahnschrift Light" w:cs="Arial"/>
+          <w:b/>
+          <w:color w:val="000000"/>
+          <w:sz w:val="32"/>
+          <w:szCs w:val="32"/>
+          <w:lang w:eastAsia="es-ES"/>
+        </w:rPr>
+      </w:pPr>
+    </w:p>
+    <w:p>
+      <w:pPr>
+        <w:spacing w:before="240" w:after="40" w:line="240" w:lineRule="auto"/>
+        <w:outlineLvl w:val="1"/>
+        <w:rPr>
+          <w:rFonts w:ascii="Bahnschrift Light" w:eastAsia="Times New Roman" w:hAnsi="Bahnschrift Light" w:cs="Arial"/>
+          <w:b/>
+          <w:color w:val="000000"/>
+          <w:sz w:val="32"/>
+          <w:szCs w:val="32"/>
+          <w:lang w:eastAsia="es-ES"/>
+        </w:rPr>
+      </w:pPr>
+      <w:r>
+        <w:rPr>
+          <w:rFonts w:ascii="Bahnschrift Light" w:eastAsia="Times New Roman" w:hAnsi="Bahnschrift Light" w:cs="Arial"/>
+          <w:b/>
+          <w:color w:val="000000"/>
+          <w:sz w:val="32"/>
+          <w:szCs w:val="32"/>
+          <w:lang w:eastAsia="es-ES"/>
+        </w:rPr>
+        <w:lastRenderedPageBreak/>
+        <w:t>Actividad 4.4 (1 punto)</w:t>
+      </w:r>
+    </w:p>
+    <w:p>
+      <w:pPr>
+        <w:spacing w:before="240" w:after="40" w:line="240" w:lineRule="auto"/>
         <w:outlineLvl w:val="1"/>
         <w:rPr>
           <w:rFonts w:ascii="Times New Roman" w:eastAsia="Times New Roman" w:hAnsi="Times New Roman" w:cs="Times New Roman"/>
@@ -2341,15 +3205,103 @@
           <w:lang w:eastAsia="es-ES"/>
         </w:rPr>
       </w:pPr>
-      <w:r>
-        <w:rPr>
-          <w:rFonts w:ascii="Arial" w:eastAsia="Times New Roman" w:hAnsi="Arial" w:cs="Arial"/>
-          <w:color w:val="000000"/>
-          <w:sz w:val="32"/>
-          <w:szCs w:val="32"/>
-          <w:lang w:eastAsia="es-ES"/>
-        </w:rPr>
-        <w:t>Actividad 4.4 (1 punto)</w:t>
+      <w:bookmarkStart w:id="0" w:name="_GoBack"/>
+      <w:bookmarkEnd w:id="0"/>
+    </w:p>
+    <w:p>
+      <w:pPr>
+        <w:spacing w:after="0" w:line="240" w:lineRule="auto"/>
+        <w:rPr>
+          <w:rFonts w:ascii="Bahnschrift Light" w:eastAsia="Times New Roman" w:hAnsi="Bahnschrift Light" w:cs="Arial"/>
+          <w:b/>
+          <w:color w:val="000000"/>
+          <w:sz w:val="32"/>
+          <w:szCs w:val="32"/>
+          <w:lang w:eastAsia="es-ES"/>
+        </w:rPr>
+      </w:pPr>
+      <w:r>
+        <w:rPr>
+          <w:rFonts w:ascii="Bahnschrift Light" w:eastAsia="Times New Roman" w:hAnsi="Bahnschrift Light" w:cs="Arial"/>
+          <w:b/>
+          <w:color w:val="000000"/>
+          <w:sz w:val="32"/>
+          <w:szCs w:val="32"/>
+          <w:lang w:eastAsia="es-ES"/>
+        </w:rPr>
+        <w:t xml:space="preserve">Como hemos visto, </w:t>
+      </w:r>
+      <w:proofErr w:type="spellStart"/>
+      <w:r>
+        <w:rPr>
+          <w:rFonts w:ascii="Bahnschrift Light" w:eastAsia="Times New Roman" w:hAnsi="Bahnschrift Light" w:cs="Arial"/>
+          <w:b/>
+          <w:color w:val="000000"/>
+          <w:sz w:val="32"/>
+          <w:szCs w:val="32"/>
+          <w:lang w:eastAsia="es-ES"/>
+        </w:rPr>
+        <w:t>Bootstrap</w:t>
+      </w:r>
+      <w:proofErr w:type="spellEnd"/>
+      <w:r>
+        <w:rPr>
+          <w:rFonts w:ascii="Bahnschrift Light" w:eastAsia="Times New Roman" w:hAnsi="Bahnschrift Light" w:cs="Arial"/>
+          <w:b/>
+          <w:color w:val="000000"/>
+          <w:sz w:val="32"/>
+          <w:szCs w:val="32"/>
+          <w:lang w:eastAsia="es-ES"/>
+        </w:rPr>
+        <w:t xml:space="preserve"> nos ayuda a que nuestros sitios web sean accesibles incluyendo en los ejemplos de código los elementos y atributos HTML recomendados para conseguir aplicaciones accesibles. Analiza la página web que creaste en la práctica de </w:t>
+      </w:r>
+      <w:proofErr w:type="spellStart"/>
+      <w:r>
+        <w:rPr>
+          <w:rFonts w:ascii="Bahnschrift Light" w:eastAsia="Times New Roman" w:hAnsi="Bahnschrift Light" w:cs="Arial"/>
+          <w:b/>
+          <w:color w:val="000000"/>
+          <w:sz w:val="32"/>
+          <w:szCs w:val="32"/>
+          <w:lang w:eastAsia="es-ES"/>
+        </w:rPr>
+        <w:t>Bootstrap</w:t>
+      </w:r>
+      <w:proofErr w:type="spellEnd"/>
+      <w:r>
+        <w:rPr>
+          <w:rFonts w:ascii="Bahnschrift Light" w:eastAsia="Times New Roman" w:hAnsi="Bahnschrift Light" w:cs="Arial"/>
+          <w:b/>
+          <w:color w:val="000000"/>
+          <w:sz w:val="32"/>
+          <w:szCs w:val="32"/>
+          <w:lang w:eastAsia="es-ES"/>
+        </w:rPr>
+        <w:t xml:space="preserve"> y encuentra los atributos WAI-ARIA utilizados. Fíjate, por ejemplo, en los atributos role y aria-</w:t>
+      </w:r>
+      <w:proofErr w:type="spellStart"/>
+      <w:r>
+        <w:rPr>
+          <w:rFonts w:ascii="Bahnschrift Light" w:eastAsia="Times New Roman" w:hAnsi="Bahnschrift Light" w:cs="Arial"/>
+          <w:b/>
+          <w:color w:val="000000"/>
+          <w:sz w:val="32"/>
+          <w:szCs w:val="32"/>
+          <w:lang w:eastAsia="es-ES"/>
+        </w:rPr>
+        <w:t>hidden</w:t>
+      </w:r>
+      <w:proofErr w:type="spellEnd"/>
+      <w:r>
+        <w:rPr>
+          <w:rFonts w:ascii="Bahnschrift Light" w:eastAsia="Times New Roman" w:hAnsi="Bahnschrift Light" w:cs="Arial"/>
+          <w:b/>
+          <w:color w:val="000000"/>
+          <w:sz w:val="32"/>
+          <w:szCs w:val="32"/>
+          <w:lang w:eastAsia="es-ES"/>
+        </w:rPr>
+        <w:t>. Explica por qué se han utilizado esos atributos.</w:t>
       </w:r>
     </w:p>
     <w:p>
@@ -2362,68 +3314,6 @@
           <w:lang w:eastAsia="es-ES"/>
         </w:rPr>
       </w:pPr>
-      <w:r>
-        <w:rPr>
-          <w:rFonts w:ascii="Arial" w:eastAsia="Times New Roman" w:hAnsi="Arial" w:cs="Arial"/>
-          <w:color w:val="000000"/>
-          <w:lang w:eastAsia="es-ES"/>
-        </w:rPr>
-        <w:t xml:space="preserve">Como hemos visto, </w:t>
-      </w:r>
-      <w:proofErr w:type="spellStart"/>
-      <w:r>
-        <w:rPr>
-          <w:rFonts w:ascii="Arial" w:eastAsia="Times New Roman" w:hAnsi="Arial" w:cs="Arial"/>
-          <w:color w:val="000000"/>
-          <w:lang w:eastAsia="es-ES"/>
-        </w:rPr>
-        <w:t>Bootstrap</w:t>
-      </w:r>
-      <w:proofErr w:type="spellEnd"/>
-      <w:r>
-        <w:rPr>
-          <w:rFonts w:ascii="Arial" w:eastAsia="Times New Roman" w:hAnsi="Arial" w:cs="Arial"/>
-          <w:color w:val="000000"/>
-          <w:lang w:eastAsia="es-ES"/>
-        </w:rPr>
-        <w:t xml:space="preserve"> nos ayuda a que nuestros sitios web sean accesibles incluyendo en los ejemplos de código los elementos y atributos HTML recomendados para conseguir aplicaciones accesibles. Analiza la página web que creaste en la práctica de </w:t>
-      </w:r>
-      <w:proofErr w:type="spellStart"/>
-      <w:r>
-        <w:rPr>
-          <w:rFonts w:ascii="Arial" w:eastAsia="Times New Roman" w:hAnsi="Arial" w:cs="Arial"/>
-          <w:color w:val="000000"/>
-          <w:lang w:eastAsia="es-ES"/>
-        </w:rPr>
-        <w:t>Bootstrap</w:t>
-      </w:r>
-      <w:proofErr w:type="spellEnd"/>
-      <w:r>
-        <w:rPr>
-          <w:rFonts w:ascii="Arial" w:eastAsia="Times New Roman" w:hAnsi="Arial" w:cs="Arial"/>
-          <w:color w:val="000000"/>
-          <w:lang w:eastAsia="es-ES"/>
-        </w:rPr>
-        <w:t xml:space="preserve"> y encuentra los atributos WAI-ARIA utilizados. Fíjate, por ejemplo, en los atributos role y aria-</w:t>
-      </w:r>
-      <w:proofErr w:type="spellStart"/>
-      <w:r>
-        <w:rPr>
-          <w:rFonts w:ascii="Arial" w:eastAsia="Times New Roman" w:hAnsi="Arial" w:cs="Arial"/>
-          <w:color w:val="000000"/>
-          <w:lang w:eastAsia="es-ES"/>
-        </w:rPr>
-        <w:t>hidden</w:t>
-      </w:r>
-      <w:proofErr w:type="spellEnd"/>
-      <w:r>
-        <w:rPr>
-          <w:rFonts w:ascii="Arial" w:eastAsia="Times New Roman" w:hAnsi="Arial" w:cs="Arial"/>
-          <w:color w:val="000000"/>
-          <w:lang w:eastAsia="es-ES"/>
-        </w:rPr>
-        <w:t>. Explica por qué se han utilizado esos atributos.</w:t>
-      </w:r>
     </w:p>
     <w:p>
       <w:pPr>
@@ -2435,18 +3325,10 @@
           <w:lang w:eastAsia="es-ES"/>
         </w:rPr>
       </w:pPr>
-      <w:r>
-        <w:rPr>
-          <w:rFonts w:ascii="Arial" w:eastAsia="Times New Roman" w:hAnsi="Arial" w:cs="Arial"/>
-          <w:color w:val="000000"/>
-          <w:lang w:eastAsia="es-ES"/>
-        </w:rPr>
-        <w:t>Te puede interesar ver estas webs: </w:t>
-      </w:r>
-    </w:p>
-    <w:p>
-      <w:pPr>
-        <w:spacing w:after="0" w:line="240" w:lineRule="auto"/>
+    </w:p>
+    <w:p>
+      <w:pPr>
+        <w:spacing w:after="240" w:line="240" w:lineRule="auto"/>
         <w:rPr>
           <w:rFonts w:ascii="Times New Roman" w:eastAsia="Times New Roman" w:hAnsi="Times New Roman" w:cs="Times New Roman"/>
           <w:sz w:val="24"/>
@@ -2454,120 +3336,119 @@
           <w:lang w:eastAsia="es-ES"/>
         </w:rPr>
       </w:pPr>
-      <w:hyperlink r:id="rId17" w:history="1">
-        <w:r>
-          <w:rPr>
-            <w:rFonts w:ascii="Arial" w:eastAsia="Times New Roman" w:hAnsi="Arial" w:cs="Arial"/>
-            <w:color w:val="1155CC"/>
-            <w:u w:val="single"/>
-            <w:lang w:eastAsia="es-ES"/>
-          </w:rPr>
-          <w:t>https://www.w3.org/TR/aria-in-html/</w:t>
-        </w:r>
-      </w:hyperlink>
-    </w:p>
-    <w:p>
-      <w:pPr>
-        <w:spacing w:after="0" w:line="240" w:lineRule="auto"/>
+      <w:r>
         <w:rPr>
           <w:rFonts w:ascii="Times New Roman" w:eastAsia="Times New Roman" w:hAnsi="Times New Roman" w:cs="Times New Roman"/>
           <w:sz w:val="24"/>
           <w:szCs w:val="24"/>
           <w:lang w:eastAsia="es-ES"/>
         </w:rPr>
-      </w:pPr>
-      <w:hyperlink r:id="rId18" w:history="1">
-        <w:r>
-          <w:rPr>
-            <w:rFonts w:ascii="Arial" w:eastAsia="Times New Roman" w:hAnsi="Arial" w:cs="Arial"/>
-            <w:color w:val="1155CC"/>
-            <w:u w:val="single"/>
-            <w:lang w:eastAsia="es-ES"/>
-          </w:rPr>
-          <w:t>https://www.ediciones-eni.com/open/mediabook.aspx?idR=82bf10a975d8defafd64bdcf2b089ea6</w:t>
-        </w:r>
-      </w:hyperlink>
-    </w:p>
-    <w:p>
-      <w:pPr>
-        <w:spacing w:after="0" w:line="240" w:lineRule="auto"/>
+        <w:t>La etiqueta aria-</w:t>
+      </w:r>
+      <w:proofErr w:type="spellStart"/>
+      <w:r>
         <w:rPr>
           <w:rFonts w:ascii="Times New Roman" w:eastAsia="Times New Roman" w:hAnsi="Times New Roman" w:cs="Times New Roman"/>
           <w:sz w:val="24"/>
           <w:szCs w:val="24"/>
           <w:lang w:eastAsia="es-ES"/>
         </w:rPr>
-      </w:pPr>
-      <w:hyperlink r:id="rId19" w:history="1">
-        <w:r>
-          <w:rPr>
-            <w:rFonts w:ascii="Arial" w:eastAsia="Times New Roman" w:hAnsi="Arial" w:cs="Arial"/>
-            <w:color w:val="1155CC"/>
-            <w:u w:val="single"/>
-            <w:lang w:eastAsia="es-ES"/>
-          </w:rPr>
-          <w:t>https://uniwebsidad.com/libros/bootstrap-4/capitulo-1/accesibilidad</w:t>
-        </w:r>
-      </w:hyperlink>
-    </w:p>
-    <w:p>
-      <w:pPr>
-        <w:spacing w:after="0" w:line="240" w:lineRule="auto"/>
+        <w:t>hidden</w:t>
+      </w:r>
+      <w:proofErr w:type="spellEnd"/>
+      <w:r>
         <w:rPr>
           <w:rFonts w:ascii="Times New Roman" w:eastAsia="Times New Roman" w:hAnsi="Times New Roman" w:cs="Times New Roman"/>
           <w:sz w:val="24"/>
           <w:szCs w:val="24"/>
           <w:lang w:eastAsia="es-ES"/>
         </w:rPr>
-      </w:pPr>
-      <w:hyperlink r:id="rId20" w:history="1">
-        <w:r>
-          <w:rPr>
-            <w:rFonts w:ascii="Arial" w:eastAsia="Times New Roman" w:hAnsi="Arial" w:cs="Arial"/>
-            <w:color w:val="1155CC"/>
-            <w:u w:val="single"/>
-            <w:lang w:eastAsia="es-ES"/>
-          </w:rPr>
-          <w:t>http://riberdis.cedd.net/bitstream/handle/11181/5479/Dise%C3%B1o_Web_accesible_HTML5_y_CSS3_nivel_conformidad_A_pautas_WCAG.pdf</w:t>
-        </w:r>
-      </w:hyperlink>
-    </w:p>
-    <w:p>
-      <w:pPr>
-        <w:spacing w:after="0" w:line="240" w:lineRule="auto"/>
+        <w:t xml:space="preserve"> elimina el elemento y todos sus hijos para los usuarios que utilicen tecnologías que asistan el uso de la </w:t>
+      </w:r>
+      <w:proofErr w:type="spellStart"/>
+      <w:r>
         <w:rPr>
           <w:rFonts w:ascii="Times New Roman" w:eastAsia="Times New Roman" w:hAnsi="Times New Roman" w:cs="Times New Roman"/>
           <w:sz w:val="24"/>
           <w:szCs w:val="24"/>
           <w:lang w:eastAsia="es-ES"/>
         </w:rPr>
-      </w:pPr>
-      <w:hyperlink r:id="rId21" w:history="1">
-        <w:r>
-          <w:rPr>
-            <w:rFonts w:ascii="Arial" w:eastAsia="Times New Roman" w:hAnsi="Arial" w:cs="Arial"/>
-            <w:color w:val="1155CC"/>
-            <w:u w:val="single"/>
-            <w:lang w:eastAsia="es-ES"/>
-          </w:rPr>
-          <w:t>https://getbootstrap.com/docs/4.4/getting-started/accessibility/</w:t>
-        </w:r>
-      </w:hyperlink>
-    </w:p>
-    <w:p>
-      <w:pPr>
-        <w:spacing w:after="240" w:line="240" w:lineRule="auto"/>
+        <w:t>pagina</w:t>
+      </w:r>
+      <w:proofErr w:type="spellEnd"/>
+      <w:r>
         <w:rPr>
           <w:rFonts w:ascii="Times New Roman" w:eastAsia="Times New Roman" w:hAnsi="Times New Roman" w:cs="Times New Roman"/>
           <w:sz w:val="24"/>
           <w:szCs w:val="24"/>
           <w:lang w:eastAsia="es-ES"/>
         </w:rPr>
-      </w:pPr>
-    </w:p>
-    <w:p>
-      <w:pPr>
-        <w:spacing w:before="360" w:after="120" w:line="240" w:lineRule="auto"/>
+        <w:t xml:space="preserve">, como lectores de </w:t>
+      </w:r>
+      <w:proofErr w:type="spellStart"/>
+      <w:r>
+        <w:rPr>
+          <w:rFonts w:ascii="Times New Roman" w:eastAsia="Times New Roman" w:hAnsi="Times New Roman" w:cs="Times New Roman"/>
+          <w:sz w:val="24"/>
+          <w:szCs w:val="24"/>
+          <w:lang w:eastAsia="es-ES"/>
+        </w:rPr>
+        <w:t>paginas</w:t>
+      </w:r>
+      <w:proofErr w:type="spellEnd"/>
+      <w:r>
+        <w:rPr>
+          <w:rFonts w:ascii="Times New Roman" w:eastAsia="Times New Roman" w:hAnsi="Times New Roman" w:cs="Times New Roman"/>
+          <w:sz w:val="24"/>
+          <w:szCs w:val="24"/>
+          <w:lang w:eastAsia="es-ES"/>
+        </w:rPr>
+        <w:t xml:space="preserve"> automáticos. Básicamente se utiliza para elementos meramente decorativos, elementos que están fuera de la pantalla o contraído, y contenido duplicado.</w:t>
+      </w:r>
+    </w:p>
+    <w:p>
+      <w:pPr>
+        <w:spacing w:after="240" w:line="240" w:lineRule="auto"/>
+        <w:rPr>
+          <w:rFonts w:ascii="Times New Roman" w:eastAsia="Times New Roman" w:hAnsi="Times New Roman" w:cs="Times New Roman"/>
+          <w:sz w:val="24"/>
+          <w:szCs w:val="24"/>
+          <w:lang w:eastAsia="es-ES"/>
+        </w:rPr>
+      </w:pPr>
+      <w:r>
+        <w:rPr>
+          <w:rFonts w:ascii="Times New Roman" w:eastAsia="Times New Roman" w:hAnsi="Times New Roman" w:cs="Times New Roman"/>
+          <w:sz w:val="24"/>
+          <w:szCs w:val="24"/>
+          <w:lang w:eastAsia="es-ES"/>
+        </w:rPr>
+        <w:t xml:space="preserve">El elemento role elimina cualquier significado semántico, es decir, que podemos asignarle el rol de presentación a </w:t>
+      </w:r>
+      <w:proofErr w:type="gramStart"/>
+      <w:r>
+        <w:rPr>
+          <w:rFonts w:ascii="Times New Roman" w:eastAsia="Times New Roman" w:hAnsi="Times New Roman" w:cs="Times New Roman"/>
+          <w:sz w:val="24"/>
+          <w:szCs w:val="24"/>
+          <w:lang w:eastAsia="es-ES"/>
+        </w:rPr>
+        <w:t>un tabla</w:t>
+      </w:r>
+      <w:proofErr w:type="gramEnd"/>
+      <w:r>
+        <w:rPr>
+          <w:rFonts w:ascii="Times New Roman" w:eastAsia="Times New Roman" w:hAnsi="Times New Roman" w:cs="Times New Roman"/>
+          <w:sz w:val="24"/>
+          <w:szCs w:val="24"/>
+          <w:lang w:eastAsia="es-ES"/>
+        </w:rPr>
+        <w:t>, que se usará solo como contenido visual y el asistente no lo leerá.</w:t>
+      </w:r>
+    </w:p>
+    <w:p>
+      <w:pPr>
+        <w:spacing w:before="240" w:after="40" w:line="240" w:lineRule="auto"/>
         <w:outlineLvl w:val="1"/>
         <w:rPr>
           <w:rFonts w:ascii="Times New Roman" w:eastAsia="Times New Roman" w:hAnsi="Times New Roman" w:cs="Times New Roman"/>
@@ -2580,7 +3461,8 @@
       </w:pPr>
       <w:r>
         <w:rPr>
-          <w:rFonts w:ascii="Arial" w:eastAsia="Times New Roman" w:hAnsi="Arial" w:cs="Arial"/>
+          <w:rFonts w:ascii="Bahnschrift Light" w:eastAsia="Times New Roman" w:hAnsi="Bahnschrift Light" w:cs="Arial"/>
+          <w:b/>
           <w:color w:val="000000"/>
           <w:sz w:val="32"/>
           <w:szCs w:val="32"/>
@@ -2604,16 +3486,21 @@
       <w:pPr>
         <w:spacing w:after="0" w:line="240" w:lineRule="auto"/>
         <w:rPr>
-          <w:rFonts w:ascii="Times New Roman" w:eastAsia="Times New Roman" w:hAnsi="Times New Roman" w:cs="Times New Roman"/>
-          <w:sz w:val="24"/>
-          <w:szCs w:val="24"/>
-          <w:lang w:eastAsia="es-ES"/>
-        </w:rPr>
-      </w:pPr>
-      <w:r>
-        <w:rPr>
-          <w:rFonts w:ascii="Arial" w:eastAsia="Times New Roman" w:hAnsi="Arial" w:cs="Arial"/>
-          <w:color w:val="000000"/>
+          <w:rFonts w:ascii="Bahnschrift Light" w:eastAsia="Times New Roman" w:hAnsi="Bahnschrift Light" w:cs="Arial"/>
+          <w:b/>
+          <w:color w:val="000000"/>
+          <w:sz w:val="32"/>
+          <w:szCs w:val="32"/>
+          <w:lang w:eastAsia="es-ES"/>
+        </w:rPr>
+      </w:pPr>
+      <w:r>
+        <w:rPr>
+          <w:rFonts w:ascii="Bahnschrift Light" w:eastAsia="Times New Roman" w:hAnsi="Bahnschrift Light" w:cs="Arial"/>
+          <w:b/>
+          <w:color w:val="000000"/>
+          <w:sz w:val="32"/>
+          <w:szCs w:val="32"/>
           <w:lang w:eastAsia="es-ES"/>
         </w:rPr>
         <w:t>Corrige los errores de accesibilidad encontrados en los puntos 4.2 y 4.3. Añade el símbolo correspondiente de accesibilidad según el nivel de conformidad alcanzado.</w:t>
@@ -2623,9 +3510,11 @@
       <w:pPr>
         <w:spacing w:after="0" w:line="240" w:lineRule="auto"/>
         <w:rPr>
-          <w:rFonts w:ascii="Times New Roman" w:eastAsia="Times New Roman" w:hAnsi="Times New Roman" w:cs="Times New Roman"/>
-          <w:sz w:val="24"/>
-          <w:szCs w:val="24"/>
+          <w:rFonts w:ascii="Bahnschrift Light" w:eastAsia="Times New Roman" w:hAnsi="Bahnschrift Light" w:cs="Arial"/>
+          <w:b/>
+          <w:color w:val="000000"/>
+          <w:sz w:val="32"/>
+          <w:szCs w:val="32"/>
           <w:lang w:eastAsia="es-ES"/>
         </w:rPr>
       </w:pPr>
@@ -2634,26 +3523,33 @@
       <w:pPr>
         <w:spacing w:after="0" w:line="240" w:lineRule="auto"/>
         <w:rPr>
-          <w:rFonts w:ascii="Times New Roman" w:eastAsia="Times New Roman" w:hAnsi="Times New Roman" w:cs="Times New Roman"/>
-          <w:sz w:val="24"/>
-          <w:szCs w:val="24"/>
-          <w:lang w:eastAsia="es-ES"/>
-        </w:rPr>
-      </w:pPr>
-      <w:r>
-        <w:rPr>
-          <w:rFonts w:ascii="Arial" w:eastAsia="Times New Roman" w:hAnsi="Arial" w:cs="Arial"/>
-          <w:color w:val="000000"/>
+          <w:rFonts w:ascii="Bahnschrift Light" w:eastAsia="Times New Roman" w:hAnsi="Bahnschrift Light" w:cs="Arial"/>
+          <w:b/>
+          <w:color w:val="000000"/>
+          <w:sz w:val="32"/>
+          <w:szCs w:val="32"/>
+          <w:lang w:eastAsia="es-ES"/>
+        </w:rPr>
+      </w:pPr>
+      <w:r>
+        <w:rPr>
+          <w:rFonts w:ascii="Bahnschrift Light" w:eastAsia="Times New Roman" w:hAnsi="Bahnschrift Light" w:cs="Arial"/>
+          <w:b/>
+          <w:color w:val="000000"/>
+          <w:sz w:val="32"/>
+          <w:szCs w:val="32"/>
           <w:lang w:eastAsia="es-ES"/>
         </w:rPr>
         <w:t xml:space="preserve">Puedes guiarte según las pautas de accesibilidad del siguiente enlace: </w:t>
       </w:r>
-      <w:hyperlink r:id="rId22" w:anchor="guidelines" w:history="1">
+      <w:hyperlink r:id="rId23" w:anchor="guidelines" w:history="1">
         <w:r>
           <w:rPr>
-            <w:rFonts w:ascii="Arial" w:eastAsia="Times New Roman" w:hAnsi="Arial" w:cs="Arial"/>
-            <w:color w:val="1155CC"/>
-            <w:u w:val="single"/>
+            <w:rFonts w:ascii="Bahnschrift Light" w:eastAsia="Times New Roman" w:hAnsi="Bahnschrift Light" w:cs="Arial"/>
+            <w:b/>
+            <w:color w:val="000000"/>
+            <w:sz w:val="32"/>
+            <w:szCs w:val="32"/>
             <w:lang w:eastAsia="es-ES"/>
           </w:rPr>
           <w:t>http://sidar.org/traducciones/wcag20/es/#guidelines</w:t>
@@ -2664,9 +3560,11 @@
       <w:pPr>
         <w:spacing w:after="0" w:line="240" w:lineRule="auto"/>
         <w:rPr>
-          <w:rFonts w:ascii="Times New Roman" w:eastAsia="Times New Roman" w:hAnsi="Times New Roman" w:cs="Times New Roman"/>
-          <w:sz w:val="24"/>
-          <w:szCs w:val="24"/>
+          <w:rFonts w:ascii="Bahnschrift Light" w:eastAsia="Times New Roman" w:hAnsi="Bahnschrift Light" w:cs="Arial"/>
+          <w:b/>
+          <w:color w:val="000000"/>
+          <w:sz w:val="32"/>
+          <w:szCs w:val="32"/>
           <w:lang w:eastAsia="es-ES"/>
         </w:rPr>
       </w:pPr>
@@ -2675,16 +3573,21 @@
       <w:pPr>
         <w:spacing w:after="0" w:line="240" w:lineRule="auto"/>
         <w:rPr>
-          <w:rFonts w:ascii="Times New Roman" w:eastAsia="Times New Roman" w:hAnsi="Times New Roman" w:cs="Times New Roman"/>
-          <w:sz w:val="24"/>
-          <w:szCs w:val="24"/>
-          <w:lang w:eastAsia="es-ES"/>
-        </w:rPr>
-      </w:pPr>
-      <w:r>
-        <w:rPr>
-          <w:rFonts w:ascii="Arial" w:eastAsia="Times New Roman" w:hAnsi="Arial" w:cs="Arial"/>
-          <w:color w:val="000000"/>
+          <w:rFonts w:ascii="Bahnschrift Light" w:eastAsia="Times New Roman" w:hAnsi="Bahnschrift Light" w:cs="Arial"/>
+          <w:b/>
+          <w:color w:val="000000"/>
+          <w:sz w:val="32"/>
+          <w:szCs w:val="32"/>
+          <w:lang w:eastAsia="es-ES"/>
+        </w:rPr>
+      </w:pPr>
+      <w:r>
+        <w:rPr>
+          <w:rFonts w:ascii="Bahnschrift Light" w:eastAsia="Times New Roman" w:hAnsi="Bahnschrift Light" w:cs="Arial"/>
+          <w:b/>
+          <w:color w:val="000000"/>
+          <w:sz w:val="32"/>
+          <w:szCs w:val="32"/>
           <w:lang w:eastAsia="es-ES"/>
         </w:rPr>
         <w:t>Te puede interesar ver estas webs: </w:t>
@@ -2694,18 +3597,22 @@
       <w:pPr>
         <w:spacing w:after="0" w:line="240" w:lineRule="auto"/>
         <w:rPr>
-          <w:rFonts w:ascii="Times New Roman" w:eastAsia="Times New Roman" w:hAnsi="Times New Roman" w:cs="Times New Roman"/>
-          <w:sz w:val="24"/>
-          <w:szCs w:val="24"/>
-          <w:lang w:eastAsia="es-ES"/>
-        </w:rPr>
-      </w:pPr>
-      <w:hyperlink r:id="rId23" w:history="1">
+          <w:rFonts w:ascii="Bahnschrift Light" w:eastAsia="Times New Roman" w:hAnsi="Bahnschrift Light" w:cs="Arial"/>
+          <w:b/>
+          <w:color w:val="000000"/>
+          <w:sz w:val="32"/>
+          <w:szCs w:val="32"/>
+          <w:lang w:eastAsia="es-ES"/>
+        </w:rPr>
+      </w:pPr>
+      <w:hyperlink r:id="rId24" w:history="1">
         <w:r>
           <w:rPr>
-            <w:rFonts w:ascii="Arial" w:eastAsia="Times New Roman" w:hAnsi="Arial" w:cs="Arial"/>
-            <w:color w:val="1155CC"/>
-            <w:u w:val="single"/>
+            <w:rFonts w:ascii="Bahnschrift Light" w:eastAsia="Times New Roman" w:hAnsi="Bahnschrift Light" w:cs="Arial"/>
+            <w:b/>
+            <w:color w:val="000000"/>
+            <w:sz w:val="32"/>
+            <w:szCs w:val="32"/>
             <w:lang w:eastAsia="es-ES"/>
           </w:rPr>
           <w:t>http://accesibilidadweb.dlsi.ua.es/?menu=ej-errorestipicos</w:t>
@@ -2713,8 +3620,11 @@
       </w:hyperlink>
       <w:r>
         <w:rPr>
-          <w:rFonts w:ascii="Arial" w:eastAsia="Times New Roman" w:hAnsi="Arial" w:cs="Arial"/>
-          <w:color w:val="000000"/>
+          <w:rFonts w:ascii="Bahnschrift Light" w:eastAsia="Times New Roman" w:hAnsi="Bahnschrift Light" w:cs="Arial"/>
+          <w:b/>
+          <w:color w:val="000000"/>
+          <w:sz w:val="32"/>
+          <w:szCs w:val="32"/>
           <w:lang w:eastAsia="es-ES"/>
         </w:rPr>
         <w:t>.</w:t>
@@ -2724,18 +3634,22 @@
       <w:pPr>
         <w:spacing w:after="0" w:line="240" w:lineRule="auto"/>
         <w:rPr>
-          <w:rFonts w:ascii="Times New Roman" w:eastAsia="Times New Roman" w:hAnsi="Times New Roman" w:cs="Times New Roman"/>
-          <w:sz w:val="24"/>
-          <w:szCs w:val="24"/>
-          <w:lang w:eastAsia="es-ES"/>
-        </w:rPr>
-      </w:pPr>
-      <w:hyperlink r:id="rId24" w:history="1">
+          <w:rFonts w:ascii="Bahnschrift Light" w:eastAsia="Times New Roman" w:hAnsi="Bahnschrift Light" w:cs="Arial"/>
+          <w:b/>
+          <w:color w:val="000000"/>
+          <w:sz w:val="32"/>
+          <w:szCs w:val="32"/>
+          <w:lang w:eastAsia="es-ES"/>
+        </w:rPr>
+      </w:pPr>
+      <w:hyperlink r:id="rId25" w:history="1">
         <w:r>
           <w:rPr>
-            <w:rFonts w:ascii="Arial" w:eastAsia="Times New Roman" w:hAnsi="Arial" w:cs="Arial"/>
-            <w:color w:val="1155CC"/>
-            <w:u w:val="single"/>
+            <w:rFonts w:ascii="Bahnschrift Light" w:eastAsia="Times New Roman" w:hAnsi="Bahnschrift Light" w:cs="Arial"/>
+            <w:b/>
+            <w:color w:val="000000"/>
+            <w:sz w:val="32"/>
+            <w:szCs w:val="32"/>
             <w:lang w:eastAsia="es-ES"/>
           </w:rPr>
           <w:t>http://accesibilidadweb.es/video-ejemplos-de-problemas-de-accesibilidad</w:t>
@@ -2746,18 +3660,22 @@
       <w:pPr>
         <w:spacing w:after="0" w:line="240" w:lineRule="auto"/>
         <w:rPr>
-          <w:rFonts w:ascii="Times New Roman" w:eastAsia="Times New Roman" w:hAnsi="Times New Roman" w:cs="Times New Roman"/>
-          <w:sz w:val="24"/>
-          <w:szCs w:val="24"/>
-          <w:lang w:eastAsia="es-ES"/>
-        </w:rPr>
-      </w:pPr>
-      <w:hyperlink r:id="rId25" w:history="1">
+          <w:rFonts w:ascii="Bahnschrift Light" w:eastAsia="Times New Roman" w:hAnsi="Bahnschrift Light" w:cs="Arial"/>
+          <w:b/>
+          <w:color w:val="000000"/>
+          <w:sz w:val="32"/>
+          <w:szCs w:val="32"/>
+          <w:lang w:eastAsia="es-ES"/>
+        </w:rPr>
+      </w:pPr>
+      <w:hyperlink r:id="rId26" w:history="1">
         <w:r>
           <w:rPr>
-            <w:rFonts w:ascii="Arial" w:eastAsia="Times New Roman" w:hAnsi="Arial" w:cs="Arial"/>
-            <w:color w:val="1155CC"/>
-            <w:u w:val="single"/>
+            <w:rFonts w:ascii="Bahnschrift Light" w:eastAsia="Times New Roman" w:hAnsi="Bahnschrift Light" w:cs="Arial"/>
+            <w:b/>
+            <w:color w:val="000000"/>
+            <w:sz w:val="32"/>
+            <w:szCs w:val="32"/>
             <w:lang w:eastAsia="es-ES"/>
           </w:rPr>
           <w:t>http://accesibilidadweb.dlsi.ua.es/?menu=guiabreve</w:t>
@@ -2768,9 +3686,11 @@
       <w:pPr>
         <w:spacing w:after="0" w:line="240" w:lineRule="auto"/>
         <w:rPr>
-          <w:rFonts w:ascii="Times New Roman" w:eastAsia="Times New Roman" w:hAnsi="Times New Roman" w:cs="Times New Roman"/>
-          <w:sz w:val="24"/>
-          <w:szCs w:val="24"/>
+          <w:rFonts w:ascii="Bahnschrift Light" w:eastAsia="Times New Roman" w:hAnsi="Bahnschrift Light" w:cs="Arial"/>
+          <w:b/>
+          <w:color w:val="000000"/>
+          <w:sz w:val="32"/>
+          <w:szCs w:val="32"/>
           <w:lang w:eastAsia="es-ES"/>
         </w:rPr>
       </w:pPr>
@@ -2779,18 +3699,24 @@
       <w:pPr>
         <w:spacing w:after="0" w:line="240" w:lineRule="auto"/>
         <w:rPr>
-          <w:rFonts w:ascii="Times New Roman" w:eastAsia="Times New Roman" w:hAnsi="Times New Roman" w:cs="Times New Roman"/>
-          <w:sz w:val="24"/>
-          <w:szCs w:val="24"/>
-          <w:lang w:eastAsia="es-ES"/>
-        </w:rPr>
-      </w:pPr>
-      <w:r>
-        <w:rPr>
-          <w:rFonts w:ascii="Arial" w:eastAsia="Times New Roman" w:hAnsi="Arial" w:cs="Arial"/>
-          <w:color w:val="000000"/>
-          <w:lang w:eastAsia="es-ES"/>
-        </w:rPr>
+          <w:rFonts w:ascii="Bahnschrift Light" w:eastAsia="Times New Roman" w:hAnsi="Bahnschrift Light" w:cs="Arial"/>
+          <w:b/>
+          <w:color w:val="000000"/>
+          <w:sz w:val="32"/>
+          <w:szCs w:val="32"/>
+          <w:lang w:eastAsia="es-ES"/>
+        </w:rPr>
+      </w:pPr>
+      <w:r>
+        <w:rPr>
+          <w:rFonts w:ascii="Bahnschrift Light" w:eastAsia="Times New Roman" w:hAnsi="Bahnschrift Light" w:cs="Arial"/>
+          <w:b/>
+          <w:color w:val="000000"/>
+          <w:sz w:val="32"/>
+          <w:szCs w:val="32"/>
+          <w:lang w:eastAsia="es-ES"/>
+        </w:rPr>
+        <w:lastRenderedPageBreak/>
         <w:t>*Presta atención a la tabla del apartado servicios, al formulario del apartado contacto, a los encabezados y a los enlaces.</w:t>
       </w:r>
     </w:p>
@@ -2804,7 +3730,7 @@
       </w:pPr>
     </w:p>
     <w:sectPr>
-      <w:footerReference w:type="default" r:id="rId26"/>
+      <w:footerReference w:type="default" r:id="rId27"/>
       <w:pgSz w:w="11906" w:h="16838"/>
       <w:pgMar w:top="1417" w:right="1701" w:bottom="1417" w:left="1701" w:header="708" w:footer="708" w:gutter="0"/>
       <w:cols w:space="708"/>

</xml_diff>